<commit_message>
Tech Report - Cleaning and preparation
Updated the tech report to add more of the hypothesis into the introduction and wrote cleaning and preparation
</commit_message>
<xml_diff>
--- a/Tech Report.docx
+++ b/Tech Report.docx
@@ -39,31 +39,63 @@
           <w:sz w:val="24"/>
           <w:szCs w:val="24"/>
         </w:rPr>
-        <w:t xml:space="preserve">Heart Disease mortality rate within the U.S is constantly increasing. </w:t>
-      </w:r>
-      <w:r>
-        <w:rPr>
-          <w:rFonts w:ascii="Times New Roman" w:hAnsi="Times New Roman" w:cs="Times New Roman"/>
-          <w:sz w:val="24"/>
-          <w:szCs w:val="24"/>
-        </w:rPr>
-        <w:t xml:space="preserve">According to the CDC in </w:t>
-      </w:r>
-      <w:r>
-        <w:rPr>
-          <w:rFonts w:ascii="Times New Roman" w:hAnsi="Times New Roman" w:cs="Times New Roman"/>
-          <w:sz w:val="24"/>
-          <w:szCs w:val="24"/>
-        </w:rPr>
-        <w:t xml:space="preserve"> 2021 and 2020 Heart disease was the considered the #1 killer, it out beat cancer and covid-19. Not only is it number one </w:t>
-      </w:r>
-      <w:r>
-        <w:rPr>
-          <w:rFonts w:ascii="Times New Roman" w:hAnsi="Times New Roman" w:cs="Times New Roman"/>
-          <w:sz w:val="24"/>
-          <w:szCs w:val="24"/>
-        </w:rPr>
-        <w:t xml:space="preserve">it is still growing every year. Heart disease covered 20% of the United States Deaths for 2021. The CDC defined Heart disease as major cardiovascular disease, heart disease, acute myocardial infarction, coronary heart disease, heart failure and strokes. </w:t>
+        <w:t>The Heart</w:t>
+      </w:r>
+      <w:r>
+        <w:rPr>
+          <w:rFonts w:ascii="Times New Roman" w:hAnsi="Times New Roman" w:cs="Times New Roman"/>
+          <w:sz w:val="24"/>
+          <w:szCs w:val="24"/>
+        </w:rPr>
+        <w:t xml:space="preserve"> Disease mortality rate within the U.S is constantly increasing. </w:t>
+      </w:r>
+      <w:r>
+        <w:rPr>
+          <w:rFonts w:ascii="Times New Roman" w:hAnsi="Times New Roman" w:cs="Times New Roman"/>
+          <w:sz w:val="24"/>
+          <w:szCs w:val="24"/>
+        </w:rPr>
+        <w:t xml:space="preserve">According to the CDC </w:t>
+      </w:r>
+      <w:r>
+        <w:rPr>
+          <w:rFonts w:ascii="Times New Roman" w:hAnsi="Times New Roman" w:cs="Times New Roman"/>
+          <w:sz w:val="24"/>
+          <w:szCs w:val="24"/>
+        </w:rPr>
+        <w:t>in 2021</w:t>
+      </w:r>
+      <w:r>
+        <w:rPr>
+          <w:rFonts w:ascii="Times New Roman" w:hAnsi="Times New Roman" w:cs="Times New Roman"/>
+          <w:sz w:val="24"/>
+          <w:szCs w:val="24"/>
+        </w:rPr>
+        <w:t xml:space="preserve"> and 2020 Heart disease was the considered the #1 killer, it out beat cancer and covid-19. Not only is it number one </w:t>
+      </w:r>
+      <w:r>
+        <w:rPr>
+          <w:rFonts w:ascii="Times New Roman" w:hAnsi="Times New Roman" w:cs="Times New Roman"/>
+          <w:sz w:val="24"/>
+          <w:szCs w:val="24"/>
+        </w:rPr>
+        <w:t xml:space="preserve">it is still growing every year. Heart disease covered 20% of the United States Deaths for 2021. The CDC defined </w:t>
+      </w:r>
+      <w:r>
+        <w:rPr>
+          <w:rFonts w:ascii="Times New Roman" w:hAnsi="Times New Roman" w:cs="Times New Roman"/>
+          <w:sz w:val="24"/>
+          <w:szCs w:val="24"/>
+        </w:rPr>
+        <w:t>heart disease</w:t>
+      </w:r>
+      <w:r>
+        <w:rPr>
+          <w:rFonts w:ascii="Times New Roman" w:hAnsi="Times New Roman" w:cs="Times New Roman"/>
+          <w:sz w:val="24"/>
+          <w:szCs w:val="24"/>
+        </w:rPr>
+        <w:t xml:space="preserve"> as major cardiovascular disease, heart disease, acute myocardial infarction, coronary heart disease, heart failure and strokes. </w:t>
       </w:r>
     </w:p>
     <w:p>
@@ -88,7 +120,47 @@
           <w:sz w:val="24"/>
           <w:szCs w:val="24"/>
         </w:rPr>
-        <w:t xml:space="preserve"> The data set is set for the year of 2014 and discusses the mortality rate for each county in the United States per 100,000 people. This included age adjusted data and people who had 3 years average of dealing with heart disease. Each county also discussed the gender, race and longitude and latitude of each county. This study goes into the data set and tries learn the impact, gender, race and the state you chose to live can impact you having heart disease. The model focuses specifically on the individual data provided instead of the overall gathered inside the dataset. </w:t>
+        <w:t xml:space="preserve"> The data set is set for the year of 2014 and discusses the mortality rate for each county in the United States per 100,000 people. This included age adjusted data and people who had 3 years average of dealing with heart disease. Each county also discussed the gender, race and longitude and latitude of each county. This study goes into the data set and tries </w:t>
+      </w:r>
+      <w:r>
+        <w:rPr>
+          <w:rFonts w:ascii="Times New Roman" w:hAnsi="Times New Roman" w:cs="Times New Roman"/>
+          <w:sz w:val="24"/>
+          <w:szCs w:val="24"/>
+        </w:rPr>
+        <w:t>learning</w:t>
+      </w:r>
+      <w:r>
+        <w:rPr>
+          <w:rFonts w:ascii="Times New Roman" w:hAnsi="Times New Roman" w:cs="Times New Roman"/>
+          <w:sz w:val="24"/>
+          <w:szCs w:val="24"/>
+        </w:rPr>
+        <w:t xml:space="preserve"> the impact, gender, </w:t>
+      </w:r>
+      <w:r>
+        <w:rPr>
+          <w:rFonts w:ascii="Times New Roman" w:hAnsi="Times New Roman" w:cs="Times New Roman"/>
+          <w:sz w:val="24"/>
+          <w:szCs w:val="24"/>
+        </w:rPr>
+        <w:t>race,</w:t>
+      </w:r>
+      <w:r>
+        <w:rPr>
+          <w:rFonts w:ascii="Times New Roman" w:hAnsi="Times New Roman" w:cs="Times New Roman"/>
+          <w:sz w:val="24"/>
+          <w:szCs w:val="24"/>
+        </w:rPr>
+        <w:t xml:space="preserve"> and the state you chose to live can impact you having heart disease. The model focuses specifically on the individual data provided instead of the overall gathered inside the dataset.</w:t>
+      </w:r>
+      <w:r>
+        <w:rPr>
+          <w:rFonts w:ascii="Times New Roman" w:hAnsi="Times New Roman" w:cs="Times New Roman"/>
+          <w:sz w:val="24"/>
+          <w:szCs w:val="24"/>
+        </w:rPr>
+        <w:t xml:space="preserve"> The goal is to raise awareness to how your gender, race and the state you live in can impact your life and chances to have heart disease and die from it. </w:t>
       </w:r>
     </w:p>
     <w:p>
@@ -131,6 +203,265 @@
           <w:szCs w:val="24"/>
         </w:rPr>
       </w:pPr>
+      <w:r>
+        <w:rPr>
+          <w:rFonts w:ascii="Times New Roman" w:hAnsi="Times New Roman" w:cs="Times New Roman"/>
+          <w:sz w:val="24"/>
+          <w:szCs w:val="24"/>
+        </w:rPr>
+        <w:t xml:space="preserve">The dataset itself had 59077 unique rows and 19 columns within itself. We initially started the project </w:t>
+      </w:r>
+      <w:r>
+        <w:rPr>
+          <w:rFonts w:ascii="Times New Roman" w:hAnsi="Times New Roman" w:cs="Times New Roman"/>
+          <w:sz w:val="24"/>
+          <w:szCs w:val="24"/>
+        </w:rPr>
+        <w:t>by reading in the dataset. From there we noticed a lot of columns had blank/</w:t>
+      </w:r>
+      <w:r>
+        <w:rPr>
+          <w:rFonts w:ascii="Times New Roman" w:hAnsi="Times New Roman" w:cs="Times New Roman"/>
+          <w:sz w:val="24"/>
+          <w:szCs w:val="24"/>
+        </w:rPr>
+        <w:t>invalid</w:t>
+      </w:r>
+      <w:r>
+        <w:rPr>
+          <w:rFonts w:ascii="Times New Roman" w:hAnsi="Times New Roman" w:cs="Times New Roman"/>
+          <w:sz w:val="24"/>
+          <w:szCs w:val="24"/>
+        </w:rPr>
+        <w:t xml:space="preserve"> data and had a column with the label that discusses which rows had insufficient data. Removed those columns. </w:t>
+      </w:r>
+      <w:r>
+        <w:rPr>
+          <w:rFonts w:ascii="Times New Roman" w:hAnsi="Times New Roman" w:cs="Times New Roman"/>
+          <w:sz w:val="24"/>
+          <w:szCs w:val="24"/>
+        </w:rPr>
+        <w:t>Next,</w:t>
+      </w:r>
+      <w:r>
+        <w:rPr>
+          <w:rFonts w:ascii="Times New Roman" w:hAnsi="Times New Roman" w:cs="Times New Roman"/>
+          <w:sz w:val="24"/>
+          <w:szCs w:val="24"/>
+        </w:rPr>
+        <w:t xml:space="preserve"> we had to remove the rows that had the overall label within stratification 1 and 2 (this is for gender and race). We wanted to focus on the individual data itself for our test instead of focusing on the overall data for all races and genders for better inferential testing. </w:t>
+      </w:r>
+      <w:r>
+        <w:rPr>
+          <w:rFonts w:ascii="Times New Roman" w:hAnsi="Times New Roman" w:cs="Times New Roman"/>
+          <w:sz w:val="24"/>
+          <w:szCs w:val="24"/>
+        </w:rPr>
+        <w:t>Next,</w:t>
+      </w:r>
+      <w:r>
+        <w:rPr>
+          <w:rFonts w:ascii="Times New Roman" w:hAnsi="Times New Roman" w:cs="Times New Roman"/>
+          <w:sz w:val="24"/>
+          <w:szCs w:val="24"/>
+        </w:rPr>
+        <w:t xml:space="preserve"> we focused </w:t>
+      </w:r>
+      <w:r>
+        <w:rPr>
+          <w:rFonts w:ascii="Times New Roman" w:hAnsi="Times New Roman" w:cs="Times New Roman"/>
+          <w:sz w:val="24"/>
+          <w:szCs w:val="24"/>
+        </w:rPr>
+        <w:t>only on</w:t>
+      </w:r>
+      <w:r>
+        <w:rPr>
+          <w:rFonts w:ascii="Times New Roman" w:hAnsi="Times New Roman" w:cs="Times New Roman"/>
+          <w:sz w:val="24"/>
+          <w:szCs w:val="24"/>
+        </w:rPr>
+        <w:t xml:space="preserve"> keeping the county data specifically. We did not want the overall data for states or the nation as this was going to broad for the test.  </w:t>
+      </w:r>
+      <w:r>
+        <w:rPr>
+          <w:rFonts w:ascii="Times New Roman" w:hAnsi="Times New Roman" w:cs="Times New Roman"/>
+          <w:sz w:val="24"/>
+          <w:szCs w:val="24"/>
+        </w:rPr>
+        <w:t>Finally,</w:t>
+      </w:r>
+      <w:r>
+        <w:rPr>
+          <w:rFonts w:ascii="Times New Roman" w:hAnsi="Times New Roman" w:cs="Times New Roman"/>
+          <w:sz w:val="24"/>
+          <w:szCs w:val="24"/>
+        </w:rPr>
+        <w:t xml:space="preserve"> we renamed the columns to better readability and easier testing. </w:t>
+      </w:r>
+    </w:p>
+    <w:p>
+      <w:pPr>
+        <w:rPr>
+          <w:rFonts w:ascii="Times New Roman" w:hAnsi="Times New Roman" w:cs="Times New Roman"/>
+          <w:sz w:val="24"/>
+          <w:szCs w:val="24"/>
+        </w:rPr>
+      </w:pPr>
+      <w:r>
+        <w:rPr>
+          <w:rFonts w:ascii="Times New Roman" w:hAnsi="Times New Roman" w:cs="Times New Roman"/>
+          <w:sz w:val="24"/>
+          <w:szCs w:val="24"/>
+        </w:rPr>
+        <w:t xml:space="preserve">Another dataset we did clean up as well was for overall. We wanted to keep an overall dataset for exploratory data/visual analysis. This </w:t>
+      </w:r>
+      <w:r>
+        <w:rPr>
+          <w:rFonts w:ascii="Times New Roman" w:hAnsi="Times New Roman" w:cs="Times New Roman"/>
+          <w:sz w:val="24"/>
+          <w:szCs w:val="24"/>
+        </w:rPr>
+        <w:t>helps</w:t>
+      </w:r>
+      <w:r>
+        <w:rPr>
+          <w:rFonts w:ascii="Times New Roman" w:hAnsi="Times New Roman" w:cs="Times New Roman"/>
+          <w:sz w:val="24"/>
+          <w:szCs w:val="24"/>
+        </w:rPr>
+        <w:t xml:space="preserve"> keep reference on what data looked like compared to when combined. This followed the same process as discussed before but </w:t>
+      </w:r>
+      <w:r>
+        <w:rPr>
+          <w:rFonts w:ascii="Times New Roman" w:hAnsi="Times New Roman" w:cs="Times New Roman"/>
+          <w:sz w:val="24"/>
+          <w:szCs w:val="24"/>
+        </w:rPr>
+        <w:t>reversed</w:t>
+      </w:r>
+      <w:r>
+        <w:rPr>
+          <w:rFonts w:ascii="Times New Roman" w:hAnsi="Times New Roman" w:cs="Times New Roman"/>
+          <w:sz w:val="24"/>
+          <w:szCs w:val="24"/>
+        </w:rPr>
+        <w:t xml:space="preserve"> it to where we only kept overall for stratification 1 and 2. </w:t>
+      </w:r>
+    </w:p>
+    <w:p>
+      <w:pPr>
+        <w:rPr>
+          <w:rFonts w:ascii="Times New Roman" w:hAnsi="Times New Roman" w:cs="Times New Roman"/>
+          <w:sz w:val="24"/>
+          <w:szCs w:val="24"/>
+        </w:rPr>
+      </w:pPr>
+      <w:r>
+        <w:rPr>
+          <w:rFonts w:ascii="Times New Roman" w:hAnsi="Times New Roman" w:cs="Times New Roman"/>
+          <w:sz w:val="24"/>
+          <w:szCs w:val="24"/>
+        </w:rPr>
+        <w:t>Next,</w:t>
+      </w:r>
+      <w:r>
+        <w:rPr>
+          <w:rFonts w:ascii="Times New Roman" w:hAnsi="Times New Roman" w:cs="Times New Roman"/>
+          <w:sz w:val="24"/>
+          <w:szCs w:val="24"/>
+        </w:rPr>
+        <w:t xml:space="preserve"> we had to identify outliers within each set. </w:t>
+      </w:r>
+      <w:r>
+        <w:rPr>
+          <w:rFonts w:ascii="Times New Roman" w:hAnsi="Times New Roman" w:cs="Times New Roman"/>
+          <w:sz w:val="24"/>
+          <w:szCs w:val="24"/>
+        </w:rPr>
+        <w:t>The outliers we focused on were within the column that discussed heart disease mortality rate. We removed the outliers by creating a function to get the interquartile range,</w:t>
+      </w:r>
+      <w:r>
+        <w:rPr>
+          <w:rFonts w:ascii="Times New Roman" w:hAnsi="Times New Roman" w:cs="Times New Roman"/>
+          <w:sz w:val="24"/>
+          <w:szCs w:val="24"/>
+        </w:rPr>
+        <w:t xml:space="preserve"> quarter 1 and quarter 3 to</w:t>
+      </w:r>
+      <w:r>
+        <w:rPr>
+          <w:rFonts w:ascii="Times New Roman" w:hAnsi="Times New Roman" w:cs="Times New Roman"/>
+          <w:sz w:val="24"/>
+          <w:szCs w:val="24"/>
+        </w:rPr>
+        <w:t xml:space="preserve"> get the lower/upper bound with the formulas:</w:t>
+      </w:r>
+    </w:p>
+    <w:p>
+      <w:pPr>
+        <w:spacing w:after="0"/>
+        <w:rPr>
+          <w:rFonts w:ascii="Times New Roman" w:hAnsi="Times New Roman" w:cs="Times New Roman"/>
+          <w:sz w:val="24"/>
+          <w:szCs w:val="24"/>
+        </w:rPr>
+      </w:pPr>
+      <w:r>
+        <w:rPr>
+          <w:rFonts w:ascii="Times New Roman" w:hAnsi="Times New Roman" w:cs="Times New Roman"/>
+          <w:sz w:val="24"/>
+          <w:szCs w:val="24"/>
+        </w:rPr>
+        <w:t>lower_bound = Q1 - 1.5*IQR</w:t>
+      </w:r>
+    </w:p>
+    <w:p>
+      <w:pPr>
+        <w:spacing w:after="0"/>
+        <w:rPr>
+          <w:rFonts w:ascii="Times New Roman" w:hAnsi="Times New Roman" w:cs="Times New Roman"/>
+          <w:sz w:val="24"/>
+          <w:szCs w:val="24"/>
+        </w:rPr>
+      </w:pPr>
+      <w:r>
+        <w:rPr>
+          <w:rFonts w:ascii="Times New Roman" w:hAnsi="Times New Roman" w:cs="Times New Roman"/>
+          <w:sz w:val="24"/>
+          <w:szCs w:val="24"/>
+        </w:rPr>
+        <w:t>upper_bound = Q3 + 1.5*IQR</w:t>
+      </w:r>
+    </w:p>
+    <w:p>
+      <w:pPr>
+        <w:spacing w:after="0"/>
+        <w:rPr>
+          <w:rFonts w:ascii="Times New Roman" w:hAnsi="Times New Roman" w:cs="Times New Roman"/>
+          <w:sz w:val="24"/>
+          <w:szCs w:val="24"/>
+        </w:rPr>
+      </w:pPr>
+    </w:p>
+    <w:p>
+      <w:pPr>
+        <w:spacing w:after="0"/>
+        <w:rPr>
+          <w:rFonts w:ascii="Times New Roman" w:hAnsi="Times New Roman" w:cs="Times New Roman"/>
+          <w:sz w:val="24"/>
+          <w:szCs w:val="24"/>
+        </w:rPr>
+      </w:pPr>
+      <w:r>
+        <w:rPr>
+          <w:rFonts w:ascii="Times New Roman" w:hAnsi="Times New Roman" w:cs="Times New Roman"/>
+          <w:sz w:val="24"/>
+          <w:szCs w:val="24"/>
+        </w:rPr>
+        <w:lastRenderedPageBreak/>
+        <w:t>This covers over 95% of the data and removed outliers that went well beyond the scope of the lower/upper bound. This function ran against both datasets we cleaned up. After all this was done, we had two clean datasets to analyze and interpret.</w:t>
+      </w:r>
     </w:p>
     <w:p>
       <w:pPr>
@@ -151,6 +482,71 @@
         </w:rPr>
         <w:t>Exploratory Data Analysis</w:t>
       </w:r>
+    </w:p>
+    <w:p>
+      <w:pPr>
+        <w:rPr>
+          <w:rFonts w:ascii="Times New Roman" w:hAnsi="Times New Roman" w:cs="Times New Roman"/>
+        </w:rPr>
+      </w:pPr>
+      <w:r>
+        <w:rPr>
+          <w:rFonts w:ascii="Times New Roman" w:hAnsi="Times New Roman" w:cs="Times New Roman"/>
+        </w:rPr>
+        <w:t>*code notes</w:t>
+      </w:r>
+      <w:r>
+        <w:rPr>
+          <w:rFonts w:ascii="Times New Roman" w:hAnsi="Times New Roman" w:cs="Times New Roman"/>
+        </w:rPr>
+        <w:t xml:space="preserve"> before you start this section</w:t>
+      </w:r>
+    </w:p>
+    <w:p>
+      <w:pPr>
+        <w:rPr>
+          <w:rFonts w:ascii="Times New Roman" w:hAnsi="Times New Roman" w:cs="Times New Roman"/>
+        </w:rPr>
+      </w:pPr>
+      <w:r>
+        <w:rPr>
+          <w:rFonts w:ascii="Times New Roman" w:hAnsi="Times New Roman" w:cs="Times New Roman"/>
+        </w:rPr>
+        <w:t>Clean up visual analysis (basically combine the charts and make the charts look the same)</w:t>
+      </w:r>
+    </w:p>
+    <w:p>
+      <w:pPr>
+        <w:rPr>
+          <w:rFonts w:ascii="Times New Roman" w:hAnsi="Times New Roman" w:cs="Times New Roman"/>
+        </w:rPr>
+      </w:pPr>
+      <w:r>
+        <w:rPr>
+          <w:rFonts w:ascii="Times New Roman" w:hAnsi="Times New Roman" w:cs="Times New Roman"/>
+        </w:rPr>
+        <w:t>Clean up zscore. This is just making it use the right dataset and not the overall dataset</w:t>
+      </w:r>
+    </w:p>
+    <w:p>
+      <w:pPr>
+        <w:rPr>
+          <w:rFonts w:ascii="Times New Roman" w:hAnsi="Times New Roman" w:cs="Times New Roman"/>
+        </w:rPr>
+      </w:pPr>
+      <w:r>
+        <w:rPr>
+          <w:rFonts w:ascii="Times New Roman" w:hAnsi="Times New Roman" w:cs="Times New Roman"/>
+        </w:rPr>
+        <w:t xml:space="preserve">Prove you have a normal distribution with a histogram and line with it. </w:t>
+      </w:r>
+    </w:p>
+    <w:p>
+      <w:pPr>
+        <w:rPr>
+          <w:rFonts w:ascii="Times New Roman" w:hAnsi="Times New Roman" w:cs="Times New Roman"/>
+        </w:rPr>
+      </w:pPr>
     </w:p>
     <w:p>
       <w:pPr>
@@ -314,6 +710,13 @@
           <w:t>https://www.cdc.gov/dhdsp/maps/dtm/data_sources.htm</w:t>
         </w:r>
       </w:hyperlink>
+    </w:p>
+    <w:p>
+      <w:pPr>
+        <w:rPr>
+          <w:rFonts w:ascii="Times New Roman" w:hAnsi="Times New Roman" w:cs="Times New Roman"/>
+        </w:rPr>
+      </w:pPr>
     </w:p>
     <w:p>
       <w:pPr>

</xml_diff>

<commit_message>
updated coded with standard error
</commit_message>
<xml_diff>
--- a/Tech Report.docx
+++ b/Tech Report.docx
@@ -550,11 +550,21 @@
       <w:pPr>
         <w:rPr>
           <w:rFonts w:ascii="Times New Roman" w:hAnsi="Times New Roman" w:cs="Times New Roman"/>
-        </w:rPr>
-      </w:pPr>
-      <w:r>
-        <w:rPr>
-          <w:rFonts w:ascii="Times New Roman" w:hAnsi="Times New Roman" w:cs="Times New Roman"/>
+          <w:b/>
+          <w:bCs/>
+          <w:sz w:val="36"/>
+          <w:szCs w:val="36"/>
+          <w:u w:val="single"/>
+        </w:rPr>
+      </w:pPr>
+      <w:r>
+        <w:rPr>
+          <w:rFonts w:ascii="Times New Roman" w:hAnsi="Times New Roman" w:cs="Times New Roman"/>
+          <w:b/>
+          <w:bCs/>
+          <w:sz w:val="36"/>
+          <w:szCs w:val="36"/>
+          <w:u w:val="single"/>
         </w:rPr>
         <w:t>Exploratory Data Analysis</w:t>
       </w:r>

</xml_diff>

<commit_message>
minor comments update and tech report complete
tech report complete. Still needs to be runned through grammarly, in text citation and regular citations. I would try to expand on the intro and conclusion if possible. Any other expansion will be good as well! thank you!
</commit_message>
<xml_diff>
--- a/Tech Report.docx
+++ b/Tech Report.docx
@@ -63,25 +63,7 @@
           <w:sz w:val="24"/>
           <w:szCs w:val="24"/>
         </w:rPr>
-        <w:t xml:space="preserve"> and 2020 </w:t>
-      </w:r>
-      <w:proofErr w:type="gramStart"/>
-      <w:r>
-        <w:rPr>
-          <w:rFonts w:ascii="Times New Roman" w:hAnsi="Times New Roman" w:cs="Times New Roman"/>
-          <w:sz w:val="24"/>
-          <w:szCs w:val="24"/>
-        </w:rPr>
-        <w:t>Heart disease</w:t>
-      </w:r>
-      <w:proofErr w:type="gramEnd"/>
-      <w:r>
-        <w:rPr>
-          <w:rFonts w:ascii="Times New Roman" w:hAnsi="Times New Roman" w:cs="Times New Roman"/>
-          <w:sz w:val="24"/>
-          <w:szCs w:val="24"/>
-        </w:rPr>
-        <w:t xml:space="preserve"> was the considered the #1 killer, it out beat cancer and covid-19. Not only is it number one it is still growing every year. Heart disease covered 20% of the United States Deaths for 2021. The CDC defined </w:t>
+        <w:t xml:space="preserve"> and 2020 Heart disease was the considered the #1 killer, it out beat cancer and covid-19. Not only is it number one it is still growing every year. Heart disease covered 20% of the United States Deaths for 2021. The CDC defined </w:t>
       </w:r>
       <w:r>
         <w:rPr>
@@ -154,69 +136,39 @@
           <w:sz w:val="24"/>
           <w:szCs w:val="24"/>
         </w:rPr>
-        <w:t xml:space="preserve"> and the state you chose to </w:t>
-      </w:r>
-      <w:proofErr w:type="gramStart"/>
-      <w:r>
-        <w:rPr>
-          <w:rFonts w:ascii="Times New Roman" w:hAnsi="Times New Roman" w:cs="Times New Roman"/>
-          <w:sz w:val="24"/>
-          <w:szCs w:val="24"/>
-        </w:rPr>
-        <w:t>live</w:t>
-      </w:r>
-      <w:proofErr w:type="gramEnd"/>
-      <w:r>
-        <w:rPr>
-          <w:rFonts w:ascii="Times New Roman" w:hAnsi="Times New Roman" w:cs="Times New Roman"/>
-          <w:sz w:val="24"/>
-          <w:szCs w:val="24"/>
-        </w:rPr>
-        <w:t xml:space="preserve"> can impact you having heart disease. The model focuses specifically on the individual data provided instead of the overall gathered inside the dataset.</w:t>
-      </w:r>
-      <w:r>
-        <w:rPr>
-          <w:rFonts w:ascii="Times New Roman" w:hAnsi="Times New Roman" w:cs="Times New Roman"/>
-          <w:sz w:val="24"/>
-          <w:szCs w:val="24"/>
-        </w:rPr>
-        <w:t xml:space="preserve"> The goal is to raise awareness </w:t>
-      </w:r>
-      <w:proofErr w:type="gramStart"/>
-      <w:r>
-        <w:rPr>
-          <w:rFonts w:ascii="Times New Roman" w:hAnsi="Times New Roman" w:cs="Times New Roman"/>
-          <w:sz w:val="24"/>
-          <w:szCs w:val="24"/>
-        </w:rPr>
-        <w:t>to</w:t>
-      </w:r>
-      <w:proofErr w:type="gramEnd"/>
-      <w:r>
-        <w:rPr>
-          <w:rFonts w:ascii="Times New Roman" w:hAnsi="Times New Roman" w:cs="Times New Roman"/>
-          <w:sz w:val="24"/>
-          <w:szCs w:val="24"/>
-        </w:rPr>
-        <w:t xml:space="preserve"> how your gender, </w:t>
-      </w:r>
-      <w:proofErr w:type="gramStart"/>
-      <w:r>
-        <w:rPr>
-          <w:rFonts w:ascii="Times New Roman" w:hAnsi="Times New Roman" w:cs="Times New Roman"/>
-          <w:sz w:val="24"/>
-          <w:szCs w:val="24"/>
-        </w:rPr>
-        <w:t>race</w:t>
-      </w:r>
-      <w:proofErr w:type="gramEnd"/>
-      <w:r>
-        <w:rPr>
-          <w:rFonts w:ascii="Times New Roman" w:hAnsi="Times New Roman" w:cs="Times New Roman"/>
-          <w:sz w:val="24"/>
-          <w:szCs w:val="24"/>
-        </w:rPr>
-        <w:t xml:space="preserve"> and the state you live in can impact your life and chances to have heart disease and die from it. </w:t>
+        <w:t xml:space="preserve"> and the state you chose to live can impact you having heart disease. The model focuses specifically on the individual data provided instead of the overall gathered inside the dataset.</w:t>
+      </w:r>
+      <w:r>
+        <w:rPr>
+          <w:rFonts w:ascii="Times New Roman" w:hAnsi="Times New Roman" w:cs="Times New Roman"/>
+          <w:sz w:val="24"/>
+          <w:szCs w:val="24"/>
+        </w:rPr>
+        <w:t xml:space="preserve"> </w:t>
+      </w:r>
+      <w:r>
+        <w:rPr>
+          <w:rFonts w:ascii="Times New Roman" w:hAnsi="Times New Roman" w:cs="Times New Roman"/>
+          <w:sz w:val="24"/>
+          <w:szCs w:val="24"/>
+        </w:rPr>
+        <w:t xml:space="preserve">The overall dataset is included in the research to see how close the overall data </w:t>
+      </w:r>
+      <w:r>
+        <w:rPr>
+          <w:rFonts w:ascii="Times New Roman" w:hAnsi="Times New Roman" w:cs="Times New Roman"/>
+          <w:sz w:val="24"/>
+          <w:szCs w:val="24"/>
+        </w:rPr>
+        <w:t xml:space="preserve">and individual data is related to each other. </w:t>
+      </w:r>
+      <w:r>
+        <w:rPr>
+          <w:rFonts w:ascii="Times New Roman" w:hAnsi="Times New Roman" w:cs="Times New Roman"/>
+          <w:sz w:val="24"/>
+          <w:szCs w:val="24"/>
+        </w:rPr>
+        <w:t xml:space="preserve">The goal is to raise awareness to how your gender, race and the state you live in can impact your life and chances to have heart disease and die from it. </w:t>
       </w:r>
     </w:p>
     <w:p>
@@ -573,27 +525,1088 @@
       <w:pPr>
         <w:rPr>
           <w:rFonts w:ascii="Times New Roman" w:hAnsi="Times New Roman" w:cs="Times New Roman"/>
-        </w:rPr>
-      </w:pPr>
-      <w:r>
-        <w:rPr>
-          <w:rFonts w:ascii="Times New Roman" w:hAnsi="Times New Roman" w:cs="Times New Roman"/>
-        </w:rPr>
-        <w:t>*</w:t>
-      </w:r>
-      <w:proofErr w:type="gramStart"/>
-      <w:r>
-        <w:rPr>
-          <w:rFonts w:ascii="Times New Roman" w:hAnsi="Times New Roman" w:cs="Times New Roman"/>
-        </w:rPr>
-        <w:t>code</w:t>
-      </w:r>
-      <w:proofErr w:type="gramEnd"/>
-      <w:r>
-        <w:rPr>
-          <w:rFonts w:ascii="Times New Roman" w:hAnsi="Times New Roman" w:cs="Times New Roman"/>
-        </w:rPr>
-        <w:t xml:space="preserve"> notes before you start this section</w:t>
+          <w:sz w:val="24"/>
+          <w:szCs w:val="24"/>
+        </w:rPr>
+      </w:pPr>
+      <w:r>
+        <w:rPr>
+          <w:rFonts w:ascii="Times New Roman" w:hAnsi="Times New Roman" w:cs="Times New Roman"/>
+          <w:sz w:val="24"/>
+          <w:szCs w:val="24"/>
+        </w:rPr>
+        <w:t xml:space="preserve">As we started to graph the data, first started to </w:t>
+      </w:r>
+      <w:r>
+        <w:rPr>
+          <w:rFonts w:ascii="Times New Roman" w:hAnsi="Times New Roman" w:cs="Times New Roman"/>
+          <w:sz w:val="24"/>
+          <w:szCs w:val="24"/>
+        </w:rPr>
+        <w:t>look at</w:t>
+      </w:r>
+      <w:r>
+        <w:rPr>
+          <w:rFonts w:ascii="Times New Roman" w:hAnsi="Times New Roman" w:cs="Times New Roman"/>
+          <w:sz w:val="24"/>
+          <w:szCs w:val="24"/>
+        </w:rPr>
+        <w:t xml:space="preserve"> the five number summary for our </w:t>
+      </w:r>
+      <w:r>
+        <w:rPr>
+          <w:rFonts w:ascii="Times New Roman" w:hAnsi="Times New Roman" w:cs="Times New Roman"/>
+          <w:sz w:val="24"/>
+          <w:szCs w:val="24"/>
+        </w:rPr>
+        <w:t>cleaned-up</w:t>
+      </w:r>
+      <w:r>
+        <w:rPr>
+          <w:rFonts w:ascii="Times New Roman" w:hAnsi="Times New Roman" w:cs="Times New Roman"/>
+          <w:sz w:val="24"/>
+          <w:szCs w:val="24"/>
+        </w:rPr>
+        <w:t xml:space="preserve"> data. We see </w:t>
+      </w:r>
+      <w:r>
+        <w:rPr>
+          <w:rFonts w:ascii="Times New Roman" w:hAnsi="Times New Roman" w:cs="Times New Roman"/>
+          <w:sz w:val="24"/>
+          <w:szCs w:val="24"/>
+        </w:rPr>
+        <w:t>from</w:t>
+      </w:r>
+      <w:r>
+        <w:rPr>
+          <w:rFonts w:ascii="Times New Roman" w:hAnsi="Times New Roman" w:cs="Times New Roman"/>
+          <w:sz w:val="24"/>
+          <w:szCs w:val="24"/>
+        </w:rPr>
+        <w:t xml:space="preserve"> our cleaned data that the mean and is around 347 people out of 100,000 population and the overall data showing about 353 people. </w:t>
+      </w:r>
+      <w:r>
+        <w:rPr>
+          <w:rFonts w:ascii="Times New Roman" w:hAnsi="Times New Roman" w:cs="Times New Roman"/>
+          <w:sz w:val="24"/>
+          <w:szCs w:val="24"/>
+        </w:rPr>
+        <w:t xml:space="preserve">Looking at the standard error rate, it is .68 units (people), which is low. This means that our individual data is very similar to our overall data. </w:t>
+      </w:r>
+    </w:p>
+    <w:p>
+      <w:pPr>
+        <w:rPr>
+          <w:rFonts w:ascii="Times New Roman" w:hAnsi="Times New Roman" w:cs="Times New Roman"/>
+          <w:sz w:val="24"/>
+          <w:szCs w:val="24"/>
+        </w:rPr>
+      </w:pPr>
+      <w:r>
+        <w:rPr>
+          <w:rFonts w:ascii="Times New Roman" w:hAnsi="Times New Roman" w:cs="Times New Roman"/>
+          <w:sz w:val="24"/>
+          <w:szCs w:val="24"/>
+        </w:rPr>
+        <w:t>Next,</w:t>
+      </w:r>
+      <w:r>
+        <w:rPr>
+          <w:rFonts w:ascii="Times New Roman" w:hAnsi="Times New Roman" w:cs="Times New Roman"/>
+          <w:sz w:val="24"/>
+          <w:szCs w:val="24"/>
+        </w:rPr>
+        <w:t xml:space="preserve"> we looked</w:t>
+      </w:r>
+      <w:r>
+        <w:rPr>
+          <w:rFonts w:ascii="Times New Roman" w:hAnsi="Times New Roman" w:cs="Times New Roman"/>
+          <w:sz w:val="24"/>
+          <w:szCs w:val="24"/>
+        </w:rPr>
+        <w:t xml:space="preserve"> at the distribution for heart disease mortality rate</w:t>
+      </w:r>
+      <w:r>
+        <w:rPr>
+          <w:rFonts w:ascii="Times New Roman" w:hAnsi="Times New Roman" w:cs="Times New Roman"/>
+          <w:sz w:val="24"/>
+          <w:szCs w:val="24"/>
+        </w:rPr>
+        <w:t xml:space="preserve">. Below are the results. </w:t>
+      </w:r>
+    </w:p>
+    <w:p>
+      <w:pPr>
+        <w:rPr>
+          <w:rFonts w:ascii="Times New Roman" w:hAnsi="Times New Roman" w:cs="Times New Roman"/>
+          <w:sz w:val="24"/>
+          <w:szCs w:val="24"/>
+        </w:rPr>
+      </w:pPr>
+      <w:r>
+        <w:rPr>
+          <w:rFonts w:ascii="Times New Roman" w:hAnsi="Times New Roman" w:cs="Times New Roman"/>
+          <w:sz w:val="24"/>
+          <w:szCs w:val="24"/>
+        </w:rPr>
+        <w:drawing>
+          <wp:inline distT="0" distB="0" distL="0" distR="0" wp14:anchorId="081DF603" wp14:editId="0A96AF13">
+            <wp:extent cx="3850426" cy="4629150"/>
+            <wp:effectExtent l="0" t="0" r="0" b="0"/>
+            <wp:docPr id="1465377278" name="Picture 1" descr="A graph of a normal distribution"/>
+            <wp:cNvGraphicFramePr>
+              <a:graphicFrameLocks xmlns:a="http://schemas.openxmlformats.org/drawingml/2006/main" noChangeAspect="1"/>
+            </wp:cNvGraphicFramePr>
+            <a:graphic xmlns:a="http://schemas.openxmlformats.org/drawingml/2006/main">
+              <a:graphicData uri="http://schemas.openxmlformats.org/drawingml/2006/picture">
+                <pic:pic xmlns:pic="http://schemas.openxmlformats.org/drawingml/2006/picture">
+                  <pic:nvPicPr>
+                    <pic:cNvPr id="1465377278" name="Picture 1" descr="A graph of a normal distribution"/>
+                    <pic:cNvPicPr/>
+                  </pic:nvPicPr>
+                  <pic:blipFill>
+                    <a:blip r:embed="rId4"/>
+                    <a:stretch>
+                      <a:fillRect/>
+                    </a:stretch>
+                  </pic:blipFill>
+                  <pic:spPr>
+                    <a:xfrm>
+                      <a:off x="0" y="0"/>
+                      <a:ext cx="3861256" cy="4642171"/>
+                    </a:xfrm>
+                    <a:prstGeom prst="rect">
+                      <a:avLst/>
+                    </a:prstGeom>
+                  </pic:spPr>
+                </pic:pic>
+              </a:graphicData>
+            </a:graphic>
+          </wp:inline>
+        </w:drawing>
+      </w:r>
+    </w:p>
+    <w:p>
+      <w:pPr>
+        <w:rPr>
+          <w:rFonts w:ascii="Times New Roman" w:hAnsi="Times New Roman" w:cs="Times New Roman"/>
+          <w:sz w:val="24"/>
+          <w:szCs w:val="24"/>
+        </w:rPr>
+      </w:pPr>
+      <w:r>
+        <w:rPr>
+          <w:rFonts w:ascii="Times New Roman" w:hAnsi="Times New Roman" w:cs="Times New Roman"/>
+          <w:sz w:val="24"/>
+          <w:szCs w:val="24"/>
+        </w:rPr>
+        <w:t xml:space="preserve">The two graphs highlight that both are of normal distribution. This mean that our data is following the central limit theorem can be used for our testing and modeling in determining the cause for </w:t>
+      </w:r>
+      <w:r>
+        <w:rPr>
+          <w:rFonts w:ascii="Times New Roman" w:hAnsi="Times New Roman" w:cs="Times New Roman"/>
+          <w:sz w:val="24"/>
+          <w:szCs w:val="24"/>
+        </w:rPr>
+        <w:t xml:space="preserve">high/low heart disease mortality rates for people over 35 years old. </w:t>
+      </w:r>
+    </w:p>
+    <w:p>
+      <w:pPr>
+        <w:rPr>
+          <w:rFonts w:ascii="Times New Roman" w:hAnsi="Times New Roman" w:cs="Times New Roman"/>
+          <w:sz w:val="24"/>
+          <w:szCs w:val="24"/>
+        </w:rPr>
+      </w:pPr>
+      <w:r>
+        <w:rPr>
+          <w:rFonts w:ascii="Times New Roman" w:hAnsi="Times New Roman" w:cs="Times New Roman"/>
+          <w:sz w:val="24"/>
+          <w:szCs w:val="24"/>
+        </w:rPr>
+        <w:lastRenderedPageBreak/>
+        <w:t>Next we started to look at our independent variables and see how they are associated with the mortality rate</w:t>
+      </w:r>
+      <w:r>
+        <w:rPr>
+          <w:rFonts w:ascii="Times New Roman" w:hAnsi="Times New Roman" w:cs="Times New Roman"/>
+          <w:sz w:val="24"/>
+          <w:szCs w:val="24"/>
+        </w:rPr>
+        <w:t xml:space="preserve"> in bar graphs</w:t>
+      </w:r>
+    </w:p>
+    <w:p>
+      <w:pPr>
+        <w:rPr>
+          <w:rFonts w:ascii="Times New Roman" w:hAnsi="Times New Roman" w:cs="Times New Roman"/>
+          <w:sz w:val="24"/>
+          <w:szCs w:val="24"/>
+        </w:rPr>
+      </w:pPr>
+      <w:r>
+        <w:rPr>
+          <w:rFonts w:ascii="Times New Roman" w:hAnsi="Times New Roman" w:cs="Times New Roman"/>
+          <w:sz w:val="24"/>
+          <w:szCs w:val="24"/>
+        </w:rPr>
+        <w:drawing>
+          <wp:inline distT="0" distB="0" distL="0" distR="0" wp14:anchorId="369A155A" wp14:editId="32DEEC5C">
+            <wp:extent cx="5705475" cy="3785973"/>
+            <wp:effectExtent l="0" t="0" r="0" b="0"/>
+            <wp:docPr id="175070131" name="Picture 1" descr="A graph of different colored squares&#10;&#10;Description automatically generated"/>
+            <wp:cNvGraphicFramePr>
+              <a:graphicFrameLocks xmlns:a="http://schemas.openxmlformats.org/drawingml/2006/main" noChangeAspect="1"/>
+            </wp:cNvGraphicFramePr>
+            <a:graphic xmlns:a="http://schemas.openxmlformats.org/drawingml/2006/main">
+              <a:graphicData uri="http://schemas.openxmlformats.org/drawingml/2006/picture">
+                <pic:pic xmlns:pic="http://schemas.openxmlformats.org/drawingml/2006/picture">
+                  <pic:nvPicPr>
+                    <pic:cNvPr id="175070131" name="Picture 1" descr="A graph of different colored squares&#10;&#10;Description automatically generated"/>
+                    <pic:cNvPicPr/>
+                  </pic:nvPicPr>
+                  <pic:blipFill>
+                    <a:blip r:embed="rId5"/>
+                    <a:stretch>
+                      <a:fillRect/>
+                    </a:stretch>
+                  </pic:blipFill>
+                  <pic:spPr>
+                    <a:xfrm>
+                      <a:off x="0" y="0"/>
+                      <a:ext cx="5705475" cy="3785973"/>
+                    </a:xfrm>
+                    <a:prstGeom prst="rect">
+                      <a:avLst/>
+                    </a:prstGeom>
+                  </pic:spPr>
+                </pic:pic>
+              </a:graphicData>
+            </a:graphic>
+          </wp:inline>
+        </w:drawing>
+      </w:r>
+    </w:p>
+    <w:p>
+      <w:pPr>
+        <w:rPr>
+          <w:rFonts w:ascii="Times New Roman" w:hAnsi="Times New Roman" w:cs="Times New Roman"/>
+          <w:sz w:val="24"/>
+          <w:szCs w:val="24"/>
+        </w:rPr>
+      </w:pPr>
+      <w:r>
+        <w:rPr>
+          <w:rFonts w:ascii="Times New Roman" w:hAnsi="Times New Roman" w:cs="Times New Roman"/>
+          <w:sz w:val="24"/>
+          <w:szCs w:val="24"/>
+        </w:rPr>
+        <w:t>This graph above breaks out the count of amount of people for each race who were part of the statistic. As highlighted above, White has the most count for the mortality rate. The lowest is American Indian and Alaskan Native. This will allow us to use White as the default race for future testing.</w:t>
+      </w:r>
+    </w:p>
+    <w:p>
+      <w:pPr>
+        <w:rPr>
+          <w:rFonts w:ascii="Times New Roman" w:hAnsi="Times New Roman" w:cs="Times New Roman"/>
+          <w:sz w:val="24"/>
+          <w:szCs w:val="24"/>
+        </w:rPr>
+      </w:pPr>
+    </w:p>
+    <w:p>
+      <w:pPr>
+        <w:rPr>
+          <w:rFonts w:ascii="Times New Roman" w:hAnsi="Times New Roman" w:cs="Times New Roman"/>
+          <w:sz w:val="24"/>
+          <w:szCs w:val="24"/>
+        </w:rPr>
+      </w:pPr>
+    </w:p>
+    <w:p>
+      <w:pPr>
+        <w:rPr>
+          <w:rFonts w:ascii="Times New Roman" w:hAnsi="Times New Roman" w:cs="Times New Roman"/>
+          <w:sz w:val="24"/>
+          <w:szCs w:val="24"/>
+        </w:rPr>
+      </w:pPr>
+    </w:p>
+    <w:p>
+      <w:pPr>
+        <w:rPr>
+          <w:rFonts w:ascii="Times New Roman" w:hAnsi="Times New Roman" w:cs="Times New Roman"/>
+          <w:sz w:val="24"/>
+          <w:szCs w:val="24"/>
+        </w:rPr>
+      </w:pPr>
+    </w:p>
+    <w:p>
+      <w:pPr>
+        <w:rPr>
+          <w:rFonts w:ascii="Times New Roman" w:hAnsi="Times New Roman" w:cs="Times New Roman"/>
+          <w:sz w:val="24"/>
+          <w:szCs w:val="24"/>
+        </w:rPr>
+      </w:pPr>
+    </w:p>
+    <w:p>
+      <w:pPr>
+        <w:rPr>
+          <w:rFonts w:ascii="Times New Roman" w:hAnsi="Times New Roman" w:cs="Times New Roman"/>
+          <w:sz w:val="24"/>
+          <w:szCs w:val="24"/>
+        </w:rPr>
+      </w:pPr>
+    </w:p>
+    <w:p>
+      <w:pPr>
+        <w:rPr>
+          <w:rFonts w:ascii="Times New Roman" w:hAnsi="Times New Roman" w:cs="Times New Roman"/>
+          <w:sz w:val="24"/>
+          <w:szCs w:val="24"/>
+        </w:rPr>
+      </w:pPr>
+    </w:p>
+    <w:p>
+      <w:pPr>
+        <w:rPr>
+          <w:rFonts w:ascii="Times New Roman" w:hAnsi="Times New Roman" w:cs="Times New Roman"/>
+          <w:sz w:val="24"/>
+          <w:szCs w:val="24"/>
+        </w:rPr>
+      </w:pPr>
+    </w:p>
+    <w:p>
+      <w:pPr>
+        <w:rPr>
+          <w:rFonts w:ascii="Times New Roman" w:hAnsi="Times New Roman" w:cs="Times New Roman"/>
+          <w:sz w:val="24"/>
+          <w:szCs w:val="24"/>
+        </w:rPr>
+      </w:pPr>
+    </w:p>
+    <w:p>
+      <w:pPr>
+        <w:rPr>
+          <w:rFonts w:ascii="Times New Roman" w:hAnsi="Times New Roman" w:cs="Times New Roman"/>
+          <w:sz w:val="24"/>
+          <w:szCs w:val="24"/>
+        </w:rPr>
+      </w:pPr>
+    </w:p>
+    <w:p>
+      <w:pPr>
+        <w:rPr>
+          <w:rFonts w:ascii="Times New Roman" w:hAnsi="Times New Roman" w:cs="Times New Roman"/>
+          <w:sz w:val="24"/>
+          <w:szCs w:val="24"/>
+        </w:rPr>
+      </w:pPr>
+      <w:r>
+        <w:rPr>
+          <w:rFonts w:ascii="Times New Roman" w:hAnsi="Times New Roman" w:cs="Times New Roman"/>
+          <w:sz w:val="24"/>
+          <w:szCs w:val="24"/>
+        </w:rPr>
+        <w:lastRenderedPageBreak/>
+        <w:drawing>
+          <wp:anchor distT="0" distB="0" distL="114300" distR="114300" simplePos="0" relativeHeight="251658240" behindDoc="0" locked="0" layoutInCell="1" allowOverlap="1" wp14:anchorId="7951DA7A" wp14:editId="61E2E550">
+            <wp:simplePos x="0" y="0"/>
+            <wp:positionH relativeFrom="column">
+              <wp:posOffset>0</wp:posOffset>
+            </wp:positionH>
+            <wp:positionV relativeFrom="paragraph">
+              <wp:posOffset>4445</wp:posOffset>
+            </wp:positionV>
+            <wp:extent cx="5648325" cy="3747770"/>
+            <wp:effectExtent l="0" t="0" r="9525" b="5080"/>
+            <wp:wrapTopAndBottom/>
+            <wp:docPr id="1580578237" name="Picture 1" descr="A blue and orange rectangles&#10;&#10;Description automatically generated"/>
+            <wp:cNvGraphicFramePr>
+              <a:graphicFrameLocks xmlns:a="http://schemas.openxmlformats.org/drawingml/2006/main" noChangeAspect="1"/>
+            </wp:cNvGraphicFramePr>
+            <a:graphic xmlns:a="http://schemas.openxmlformats.org/drawingml/2006/main">
+              <a:graphicData uri="http://schemas.openxmlformats.org/drawingml/2006/picture">
+                <pic:pic xmlns:pic="http://schemas.openxmlformats.org/drawingml/2006/picture">
+                  <pic:nvPicPr>
+                    <pic:cNvPr id="1580578237" name="Picture 1" descr="A blue and orange rectangles&#10;&#10;Description automatically generated"/>
+                    <pic:cNvPicPr/>
+                  </pic:nvPicPr>
+                  <pic:blipFill>
+                    <a:blip r:embed="rId6">
+                      <a:extLst>
+                        <a:ext uri="{28A0092B-C50C-407E-A947-70E740481C1C}">
+                          <a14:useLocalDpi xmlns:a14="http://schemas.microsoft.com/office/drawing/2010/main" val="0"/>
+                        </a:ext>
+                      </a:extLst>
+                    </a:blip>
+                    <a:stretch>
+                      <a:fillRect/>
+                    </a:stretch>
+                  </pic:blipFill>
+                  <pic:spPr>
+                    <a:xfrm>
+                      <a:off x="0" y="0"/>
+                      <a:ext cx="5648325" cy="3747770"/>
+                    </a:xfrm>
+                    <a:prstGeom prst="rect">
+                      <a:avLst/>
+                    </a:prstGeom>
+                  </pic:spPr>
+                </pic:pic>
+              </a:graphicData>
+            </a:graphic>
+          </wp:anchor>
+        </w:drawing>
+      </w:r>
+      <w:r>
+        <w:rPr>
+          <w:rFonts w:ascii="Times New Roman" w:hAnsi="Times New Roman" w:cs="Times New Roman"/>
+          <w:sz w:val="24"/>
+          <w:szCs w:val="24"/>
+        </w:rPr>
+        <w:t xml:space="preserve">The graph above highlights </w:t>
+      </w:r>
+      <w:r>
+        <w:rPr>
+          <w:rFonts w:ascii="Times New Roman" w:hAnsi="Times New Roman" w:cs="Times New Roman"/>
+          <w:sz w:val="24"/>
+          <w:szCs w:val="24"/>
+        </w:rPr>
+        <w:t xml:space="preserve">the count for males and females for the mortality rate. As you can see the count is very close to each other showing we have a good representation for each gender. </w:t>
+      </w:r>
+      <w:r>
+        <w:rPr>
+          <w:rFonts w:ascii="Times New Roman" w:hAnsi="Times New Roman" w:cs="Times New Roman"/>
+          <w:sz w:val="24"/>
+          <w:szCs w:val="24"/>
+        </w:rPr>
+        <w:lastRenderedPageBreak/>
+        <w:drawing>
+          <wp:inline distT="0" distB="0" distL="0" distR="0" wp14:anchorId="4E10A096" wp14:editId="75E3EEEF">
+            <wp:extent cx="5943600" cy="7952740"/>
+            <wp:effectExtent l="0" t="0" r="0" b="0"/>
+            <wp:docPr id="755901064" name="Picture 1" descr="A screenshot of a screen&#10;&#10;Description automatically generated"/>
+            <wp:cNvGraphicFramePr>
+              <a:graphicFrameLocks xmlns:a="http://schemas.openxmlformats.org/drawingml/2006/main" noChangeAspect="1"/>
+            </wp:cNvGraphicFramePr>
+            <a:graphic xmlns:a="http://schemas.openxmlformats.org/drawingml/2006/main">
+              <a:graphicData uri="http://schemas.openxmlformats.org/drawingml/2006/picture">
+                <pic:pic xmlns:pic="http://schemas.openxmlformats.org/drawingml/2006/picture">
+                  <pic:nvPicPr>
+                    <pic:cNvPr id="755901064" name="Picture 1" descr="A screenshot of a screen&#10;&#10;Description automatically generated"/>
+                    <pic:cNvPicPr/>
+                  </pic:nvPicPr>
+                  <pic:blipFill>
+                    <a:blip r:embed="rId7"/>
+                    <a:stretch>
+                      <a:fillRect/>
+                    </a:stretch>
+                  </pic:blipFill>
+                  <pic:spPr>
+                    <a:xfrm>
+                      <a:off x="0" y="0"/>
+                      <a:ext cx="5943600" cy="7952740"/>
+                    </a:xfrm>
+                    <a:prstGeom prst="rect">
+                      <a:avLst/>
+                    </a:prstGeom>
+                  </pic:spPr>
+                </pic:pic>
+              </a:graphicData>
+            </a:graphic>
+          </wp:inline>
+        </w:drawing>
+      </w:r>
+    </w:p>
+    <w:p>
+      <w:pPr>
+        <w:rPr>
+          <w:rFonts w:ascii="Times New Roman" w:hAnsi="Times New Roman" w:cs="Times New Roman"/>
+          <w:sz w:val="24"/>
+          <w:szCs w:val="24"/>
+        </w:rPr>
+      </w:pPr>
+      <w:r>
+        <w:rPr>
+          <w:rFonts w:ascii="Times New Roman" w:hAnsi="Times New Roman" w:cs="Times New Roman"/>
+          <w:sz w:val="24"/>
+          <w:szCs w:val="24"/>
+        </w:rPr>
+        <w:lastRenderedPageBreak/>
+        <w:t>Next, we looked at the count by the states. We included the overall to see if there was any associated difference from states. Looking at this, this shows there are some states not included in the individual data. This was due to insufficient data collected for the independent variables and the mortality rate. This does correlate well with general populations of each state. This is highlighted with Texas on the high side having bigger populations and same on the lower side with Hawaii not having a lot of counts.</w:t>
+      </w:r>
+    </w:p>
+    <w:p>
+      <w:pPr>
+        <w:rPr>
+          <w:rFonts w:ascii="Times New Roman" w:hAnsi="Times New Roman" w:cs="Times New Roman"/>
+          <w:sz w:val="24"/>
+          <w:szCs w:val="24"/>
+        </w:rPr>
+      </w:pPr>
+      <w:r>
+        <w:rPr>
+          <w:rFonts w:ascii="Times New Roman" w:hAnsi="Times New Roman" w:cs="Times New Roman"/>
+          <w:sz w:val="24"/>
+          <w:szCs w:val="24"/>
+        </w:rPr>
+        <w:t xml:space="preserve">Next we created boxplots to look at the independent data related to the mortality rate and to see if there are any outliers </w:t>
+      </w:r>
+      <w:r>
+        <w:rPr>
+          <w:rFonts w:ascii="Times New Roman" w:hAnsi="Times New Roman" w:cs="Times New Roman"/>
+          <w:sz w:val="24"/>
+          <w:szCs w:val="24"/>
+        </w:rPr>
+        <w:t>and generally how the distribution will look</w:t>
+      </w:r>
+      <w:r>
+        <w:rPr>
+          <w:rFonts w:ascii="Times New Roman" w:hAnsi="Times New Roman" w:cs="Times New Roman"/>
+          <w:sz w:val="24"/>
+          <w:szCs w:val="24"/>
+        </w:rPr>
+        <w:t>. This included t</w:t>
+      </w:r>
+      <w:r>
+        <w:rPr>
+          <w:rFonts w:ascii="Times New Roman" w:hAnsi="Times New Roman" w:cs="Times New Roman"/>
+          <w:sz w:val="24"/>
+          <w:szCs w:val="24"/>
+        </w:rPr>
+        <w:t>he</w:t>
+      </w:r>
+      <w:r>
+        <w:rPr>
+          <w:rFonts w:ascii="Times New Roman" w:hAnsi="Times New Roman" w:cs="Times New Roman"/>
+          <w:sz w:val="24"/>
+          <w:szCs w:val="24"/>
+        </w:rPr>
+        <w:t xml:space="preserve"> overall dataset </w:t>
+      </w:r>
+      <w:r>
+        <w:rPr>
+          <w:rFonts w:ascii="Times New Roman" w:hAnsi="Times New Roman" w:cs="Times New Roman"/>
+          <w:sz w:val="24"/>
+          <w:szCs w:val="24"/>
+        </w:rPr>
+        <w:t>as well as the overall for each independent variable.</w:t>
+      </w:r>
+      <w:r>
+        <w:rPr>
+          <w:rFonts w:ascii="Times New Roman" w:hAnsi="Times New Roman" w:cs="Times New Roman"/>
+          <w:sz w:val="24"/>
+          <w:szCs w:val="24"/>
+        </w:rPr>
+        <w:t xml:space="preserve"> This is to see how the individual statistics compared to the combined stat.</w:t>
+      </w:r>
+    </w:p>
+    <w:p>
+      <w:pPr>
+        <w:rPr>
+          <w:rFonts w:ascii="Times New Roman" w:hAnsi="Times New Roman" w:cs="Times New Roman"/>
+          <w:sz w:val="24"/>
+          <w:szCs w:val="24"/>
+        </w:rPr>
+      </w:pPr>
+      <w:r>
+        <w:rPr>
+          <w:rFonts w:ascii="Times New Roman" w:hAnsi="Times New Roman" w:cs="Times New Roman"/>
+          <w:sz w:val="24"/>
+          <w:szCs w:val="24"/>
+        </w:rPr>
+        <w:lastRenderedPageBreak/>
+        <w:drawing>
+          <wp:inline distT="0" distB="0" distL="0" distR="0" wp14:anchorId="1FD903A9" wp14:editId="6C40D6E8">
+            <wp:extent cx="5943600" cy="6880860"/>
+            <wp:effectExtent l="0" t="0" r="6985" b="0"/>
+            <wp:docPr id="69073932" name="Picture 1" descr="A screenshot of a graph"/>
+            <wp:cNvGraphicFramePr>
+              <a:graphicFrameLocks xmlns:a="http://schemas.openxmlformats.org/drawingml/2006/main" noChangeAspect="1"/>
+            </wp:cNvGraphicFramePr>
+            <a:graphic xmlns:a="http://schemas.openxmlformats.org/drawingml/2006/main">
+              <a:graphicData uri="http://schemas.openxmlformats.org/drawingml/2006/picture">
+                <pic:pic xmlns:pic="http://schemas.openxmlformats.org/drawingml/2006/picture">
+                  <pic:nvPicPr>
+                    <pic:cNvPr id="69073932" name="Picture 1" descr="A screenshot of a graph"/>
+                    <pic:cNvPicPr/>
+                  </pic:nvPicPr>
+                  <pic:blipFill>
+                    <a:blip r:embed="rId8"/>
+                    <a:stretch>
+                      <a:fillRect/>
+                    </a:stretch>
+                  </pic:blipFill>
+                  <pic:spPr>
+                    <a:xfrm>
+                      <a:off x="0" y="0"/>
+                      <a:ext cx="5943600" cy="6880860"/>
+                    </a:xfrm>
+                    <a:prstGeom prst="rect">
+                      <a:avLst/>
+                    </a:prstGeom>
+                  </pic:spPr>
+                </pic:pic>
+              </a:graphicData>
+            </a:graphic>
+          </wp:inline>
+        </w:drawing>
+      </w:r>
+      <w:r>
+        <w:rPr>
+          <w:rFonts w:ascii="Times New Roman" w:hAnsi="Times New Roman" w:cs="Times New Roman"/>
+          <w:sz w:val="24"/>
+          <w:szCs w:val="24"/>
+        </w:rPr>
+        <w:t xml:space="preserve"> </w:t>
+      </w:r>
+    </w:p>
+    <w:p>
+      <w:pPr>
+        <w:rPr>
+          <w:rFonts w:ascii="Times New Roman" w:hAnsi="Times New Roman" w:cs="Times New Roman"/>
+          <w:sz w:val="24"/>
+          <w:szCs w:val="24"/>
+        </w:rPr>
+      </w:pPr>
+      <w:r>
+        <w:rPr>
+          <w:rFonts w:ascii="Times New Roman" w:hAnsi="Times New Roman" w:cs="Times New Roman"/>
+          <w:sz w:val="24"/>
+          <w:szCs w:val="24"/>
+        </w:rPr>
+        <w:t>Looking at the bar graph, we can see that males have an overall higher amount of people affected than females. The females do have a considerable amount that are outliers. Comparing it to the overall statistic. We can see that the ceiling is considered lower compared to the individuals. The ceiling is only 600 instead of being around 750.</w:t>
+      </w:r>
+    </w:p>
+    <w:p>
+      <w:pPr>
+        <w:rPr>
+          <w:rFonts w:ascii="Times New Roman" w:hAnsi="Times New Roman" w:cs="Times New Roman"/>
+          <w:sz w:val="24"/>
+          <w:szCs w:val="24"/>
+        </w:rPr>
+      </w:pPr>
+      <w:r>
+        <w:rPr>
+          <w:rFonts w:ascii="Times New Roman" w:hAnsi="Times New Roman" w:cs="Times New Roman"/>
+          <w:sz w:val="24"/>
+          <w:szCs w:val="24"/>
+        </w:rPr>
+        <w:lastRenderedPageBreak/>
+        <w:drawing>
+          <wp:inline distT="0" distB="0" distL="0" distR="0" wp14:anchorId="51FF5380" wp14:editId="61A7073F">
+            <wp:extent cx="5943600" cy="6880860"/>
+            <wp:effectExtent l="0" t="0" r="0" b="0"/>
+            <wp:docPr id="183313677" name="Picture 1" descr="A screenshot of a computer screen&#10;&#10;Description automatically generated"/>
+            <wp:cNvGraphicFramePr>
+              <a:graphicFrameLocks xmlns:a="http://schemas.openxmlformats.org/drawingml/2006/main" noChangeAspect="1"/>
+            </wp:cNvGraphicFramePr>
+            <a:graphic xmlns:a="http://schemas.openxmlformats.org/drawingml/2006/main">
+              <a:graphicData uri="http://schemas.openxmlformats.org/drawingml/2006/picture">
+                <pic:pic xmlns:pic="http://schemas.openxmlformats.org/drawingml/2006/picture">
+                  <pic:nvPicPr>
+                    <pic:cNvPr id="183313677" name="Picture 1" descr="A screenshot of a computer screen&#10;&#10;Description automatically generated"/>
+                    <pic:cNvPicPr/>
+                  </pic:nvPicPr>
+                  <pic:blipFill>
+                    <a:blip r:embed="rId9"/>
+                    <a:stretch>
+                      <a:fillRect/>
+                    </a:stretch>
+                  </pic:blipFill>
+                  <pic:spPr>
+                    <a:xfrm>
+                      <a:off x="0" y="0"/>
+                      <a:ext cx="5943600" cy="6880860"/>
+                    </a:xfrm>
+                    <a:prstGeom prst="rect">
+                      <a:avLst/>
+                    </a:prstGeom>
+                  </pic:spPr>
+                </pic:pic>
+              </a:graphicData>
+            </a:graphic>
+          </wp:inline>
+        </w:drawing>
+      </w:r>
+    </w:p>
+    <w:p>
+      <w:pPr>
+        <w:rPr>
+          <w:rFonts w:ascii="Times New Roman" w:hAnsi="Times New Roman" w:cs="Times New Roman"/>
+          <w:sz w:val="24"/>
+          <w:szCs w:val="24"/>
+        </w:rPr>
+      </w:pPr>
+      <w:r>
+        <w:rPr>
+          <w:rFonts w:ascii="Times New Roman" w:hAnsi="Times New Roman" w:cs="Times New Roman"/>
+          <w:sz w:val="24"/>
+          <w:szCs w:val="24"/>
+        </w:rPr>
+        <w:t xml:space="preserve">Looking at race, we can see Black has the highest average amount out of all the races. It is interesting to not that they do not have any outliers and neither do American Indian and Alaskan Natives. In fact, American Indians and Alaskan Natives show very similar results to Black which is considerable since they had the lowest count. Next, we see White falling in the middle. With minimal outliers. Hispanic is actually the race that has the most outliers including some counties reaching almost the ceiling. Finally looking at Asian and Pacific Islanders, we can see they have </w:t>
+      </w:r>
+      <w:r>
+        <w:rPr>
+          <w:rFonts w:ascii="Times New Roman" w:hAnsi="Times New Roman" w:cs="Times New Roman"/>
+          <w:sz w:val="24"/>
+          <w:szCs w:val="24"/>
+        </w:rPr>
+        <w:lastRenderedPageBreak/>
+        <w:t>the lowest</w:t>
+      </w:r>
+      <w:r>
+        <w:rPr>
+          <w:rFonts w:ascii="Times New Roman" w:hAnsi="Times New Roman" w:cs="Times New Roman"/>
+          <w:sz w:val="24"/>
+          <w:szCs w:val="24"/>
+        </w:rPr>
+        <w:t xml:space="preserve"> average. Interesting note is they do have one outlier that stands above the rest with one county having about an average of 720. Comparing this to overall, we see White having the closets average. The ceiling is lower as well for this with it being closer to 600 than 800. </w:t>
+      </w:r>
+    </w:p>
+    <w:p>
+      <w:pPr>
+        <w:rPr>
+          <w:rFonts w:ascii="Times New Roman" w:hAnsi="Times New Roman" w:cs="Times New Roman"/>
+          <w:sz w:val="24"/>
+          <w:szCs w:val="24"/>
+        </w:rPr>
+      </w:pPr>
+    </w:p>
+    <w:p>
+      <w:pPr>
+        <w:rPr>
+          <w:rFonts w:ascii="Times New Roman" w:hAnsi="Times New Roman" w:cs="Times New Roman"/>
+          <w:sz w:val="24"/>
+          <w:szCs w:val="24"/>
+        </w:rPr>
+      </w:pPr>
+      <w:r>
+        <w:rPr>
+          <w:rFonts w:ascii="Times New Roman" w:hAnsi="Times New Roman" w:cs="Times New Roman"/>
+          <w:sz w:val="24"/>
+          <w:szCs w:val="24"/>
+        </w:rPr>
+        <w:t xml:space="preserve">After the visual analysis, we ran chi square test to test for association between the assumed independent variables and for creating hypotheses for our testing. </w:t>
+      </w:r>
+      <w:r>
+        <w:rPr>
+          <w:rFonts w:ascii="Times New Roman" w:hAnsi="Times New Roman" w:cs="Times New Roman"/>
+          <w:sz w:val="24"/>
+          <w:szCs w:val="24"/>
+        </w:rPr>
+        <w:t xml:space="preserve">We also ran z testing as well to see if there was any significant impact on the heart rate with the other categories. </w:t>
+      </w:r>
+    </w:p>
+    <w:p>
+      <w:pPr>
+        <w:rPr>
+          <w:rFonts w:ascii="Times New Roman" w:hAnsi="Times New Roman" w:cs="Times New Roman"/>
+          <w:sz w:val="24"/>
+          <w:szCs w:val="24"/>
+        </w:rPr>
+      </w:pPr>
+    </w:p>
+    <w:p>
+      <w:pPr>
+        <w:rPr>
+          <w:rFonts w:ascii="Times New Roman" w:hAnsi="Times New Roman" w:cs="Times New Roman"/>
+          <w:sz w:val="24"/>
+          <w:szCs w:val="24"/>
+        </w:rPr>
+      </w:pPr>
+      <w:r>
+        <w:rPr>
+          <w:rFonts w:ascii="Times New Roman" w:hAnsi="Times New Roman" w:cs="Times New Roman"/>
+          <w:sz w:val="24"/>
+          <w:szCs w:val="24"/>
+        </w:rPr>
+        <w:t xml:space="preserve">    Category  </w:t>
+      </w:r>
+      <w:r>
+        <w:rPr>
+          <w:rFonts w:ascii="Times New Roman" w:hAnsi="Times New Roman" w:cs="Times New Roman"/>
+          <w:sz w:val="24"/>
+          <w:szCs w:val="24"/>
+        </w:rPr>
+        <w:tab/>
+        <w:t xml:space="preserve">    </w:t>
+      </w:r>
+      <w:r>
+        <w:rPr>
+          <w:rFonts w:ascii="Times New Roman" w:hAnsi="Times New Roman" w:cs="Times New Roman"/>
+          <w:sz w:val="24"/>
+          <w:szCs w:val="24"/>
+        </w:rPr>
+        <w:t>Chi-square statistic        p-value</w:t>
+      </w:r>
+    </w:p>
+    <w:p>
+      <w:pPr>
+        <w:rPr>
+          <w:rFonts w:ascii="Times New Roman" w:hAnsi="Times New Roman" w:cs="Times New Roman"/>
+          <w:sz w:val="24"/>
+          <w:szCs w:val="24"/>
+        </w:rPr>
+      </w:pPr>
+      <w:r>
+        <w:rPr>
+          <w:rFonts w:ascii="Times New Roman" w:hAnsi="Times New Roman" w:cs="Times New Roman"/>
+          <w:sz w:val="24"/>
+          <w:szCs w:val="24"/>
+        </w:rPr>
+        <w:t>0     Gender          7.171499e+03   3.097805e-69</w:t>
+      </w:r>
+    </w:p>
+    <w:p>
+      <w:pPr>
+        <w:rPr>
+          <w:rFonts w:ascii="Times New Roman" w:hAnsi="Times New Roman" w:cs="Times New Roman"/>
+          <w:sz w:val="24"/>
+          <w:szCs w:val="24"/>
+        </w:rPr>
+      </w:pPr>
+      <w:r>
+        <w:rPr>
+          <w:rFonts w:ascii="Times New Roman" w:hAnsi="Times New Roman" w:cs="Times New Roman"/>
+          <w:sz w:val="24"/>
+          <w:szCs w:val="24"/>
+        </w:rPr>
+        <w:t>1  Ethnicity          2.560000e+04  2.355235e-111</w:t>
+      </w:r>
+    </w:p>
+    <w:p>
+      <w:pPr>
+        <w:rPr>
+          <w:rFonts w:ascii="Times New Roman" w:hAnsi="Times New Roman" w:cs="Times New Roman"/>
+          <w:sz w:val="24"/>
+          <w:szCs w:val="24"/>
+        </w:rPr>
+      </w:pPr>
+      <w:r>
+        <w:rPr>
+          <w:rFonts w:ascii="Times New Roman" w:hAnsi="Times New Roman" w:cs="Times New Roman"/>
+          <w:sz w:val="24"/>
+          <w:szCs w:val="24"/>
+        </w:rPr>
+        <w:t>2     County          9.512658e+06   1.000000e+00</w:t>
+      </w:r>
+    </w:p>
+    <w:p>
+      <w:pPr>
+        <w:rPr>
+          <w:rFonts w:ascii="Times New Roman" w:hAnsi="Times New Roman" w:cs="Times New Roman"/>
+          <w:sz w:val="24"/>
+          <w:szCs w:val="24"/>
+        </w:rPr>
+      </w:pPr>
+      <w:r>
+        <w:rPr>
+          <w:rFonts w:ascii="Times New Roman" w:hAnsi="Times New Roman" w:cs="Times New Roman"/>
+          <w:sz w:val="24"/>
+          <w:szCs w:val="24"/>
+        </w:rPr>
+        <w:t xml:space="preserve">3      State         </w:t>
+      </w:r>
+      <w:r>
+        <w:rPr>
+          <w:rFonts w:ascii="Times New Roman" w:hAnsi="Times New Roman" w:cs="Times New Roman"/>
+          <w:sz w:val="24"/>
+          <w:szCs w:val="24"/>
+        </w:rPr>
+        <w:t xml:space="preserve">   </w:t>
+      </w:r>
+      <w:r>
+        <w:rPr>
+          <w:rFonts w:ascii="Times New Roman" w:hAnsi="Times New Roman" w:cs="Times New Roman"/>
+          <w:sz w:val="24"/>
+          <w:szCs w:val="24"/>
+        </w:rPr>
+        <w:t xml:space="preserve"> 2.557907e+05   9.999865e-01</w:t>
+      </w:r>
+    </w:p>
+    <w:p>
+      <w:pPr>
+        <w:rPr>
+          <w:rFonts w:ascii="Times New Roman" w:hAnsi="Times New Roman" w:cs="Times New Roman"/>
+          <w:sz w:val="24"/>
+          <w:szCs w:val="24"/>
+        </w:rPr>
+      </w:pPr>
+    </w:p>
+    <w:p>
+      <w:pPr>
+        <w:rPr>
+          <w:rFonts w:ascii="Times New Roman" w:hAnsi="Times New Roman" w:cs="Times New Roman"/>
+          <w:sz w:val="24"/>
+          <w:szCs w:val="24"/>
+        </w:rPr>
+      </w:pPr>
+      <w:r>
+        <w:rPr>
+          <w:rFonts w:ascii="Times New Roman" w:hAnsi="Times New Roman" w:cs="Times New Roman"/>
+          <w:sz w:val="24"/>
+          <w:szCs w:val="24"/>
+        </w:rPr>
+        <w:t>Looking at the Chi square testing suggest that gender and ethnicity have highly significant association with the mortality rate. The large statistic and miniscule p value show the strong relationship.</w:t>
+      </w:r>
+      <w:r>
+        <w:rPr>
+          <w:rFonts w:ascii="Times New Roman" w:hAnsi="Times New Roman" w:cs="Times New Roman"/>
+          <w:sz w:val="24"/>
+          <w:szCs w:val="24"/>
+        </w:rPr>
+        <w:t xml:space="preserve"> Looking at state and county, there is not statistical association. County has a perfect 1.00 for the p-value which indicates no association. With state having a value extremely close to 1.00 it falls similar to county. </w:t>
+      </w:r>
+    </w:p>
+    <w:p>
+      <w:pPr>
+        <w:rPr>
+          <w:rFonts w:ascii="Times New Roman" w:hAnsi="Times New Roman" w:cs="Times New Roman"/>
+          <w:sz w:val="24"/>
+          <w:szCs w:val="24"/>
+        </w:rPr>
+      </w:pPr>
+    </w:p>
+    <w:p>
+      <w:pPr>
+        <w:rPr>
+          <w:rFonts w:ascii="Times New Roman" w:hAnsi="Times New Roman" w:cs="Times New Roman"/>
+          <w:sz w:val="24"/>
+          <w:szCs w:val="24"/>
+        </w:rPr>
+      </w:pPr>
+      <w:r>
+        <w:rPr>
+          <w:rFonts w:ascii="Times New Roman" w:hAnsi="Times New Roman" w:cs="Times New Roman"/>
+          <w:sz w:val="24"/>
+          <w:szCs w:val="24"/>
+        </w:rPr>
+        <w:t>For z testing for gender we saw that females have a p-value of less that .05 with a z-statistic of -56 which shows that there is a significant impact with being a female and that the mortality rate is lower. For male even with having 39 this p-value was 2.0 which indicates there was no association. Since females did show significant impacts, this suggest that there is a noticeable difference which will lead to some hypothesis testing once we start looking at modeling and model analysis.</w:t>
+      </w:r>
+    </w:p>
+    <w:p>
+      <w:pPr>
+        <w:rPr>
+          <w:rFonts w:ascii="Times New Roman" w:hAnsi="Times New Roman" w:cs="Times New Roman"/>
+          <w:sz w:val="24"/>
+          <w:szCs w:val="24"/>
+        </w:rPr>
+      </w:pPr>
+      <w:r>
+        <w:rPr>
+          <w:rFonts w:ascii="Times New Roman" w:hAnsi="Times New Roman" w:cs="Times New Roman"/>
+          <w:sz w:val="24"/>
+          <w:szCs w:val="24"/>
+        </w:rPr>
+        <w:t xml:space="preserve"> Looking at the z testing for race, there was significance for Hispanic and Asian and Pacific Islander. For Hispanic the z-statistic was -58 and Asian and Pacific Islander -81. Both show that the significant impact will affect the average to be lower. This indicates that that some hypothesis testing can happen on this variable when we start looking at models. </w:t>
+      </w:r>
+    </w:p>
+    <w:p>
+      <w:pPr>
+        <w:rPr>
+          <w:rFonts w:ascii="Times New Roman" w:hAnsi="Times New Roman" w:cs="Times New Roman"/>
+          <w:sz w:val="24"/>
+          <w:szCs w:val="24"/>
+        </w:rPr>
+      </w:pPr>
+      <w:r>
+        <w:rPr>
+          <w:rFonts w:ascii="Times New Roman" w:hAnsi="Times New Roman" w:cs="Times New Roman"/>
+          <w:sz w:val="24"/>
+          <w:szCs w:val="24"/>
+        </w:rPr>
+        <w:t xml:space="preserve">There was z testing for state as well. </w:t>
+      </w:r>
+      <w:r>
+        <w:rPr>
+          <w:rFonts w:ascii="Times New Roman" w:hAnsi="Times New Roman" w:cs="Times New Roman"/>
+          <w:sz w:val="24"/>
+          <w:szCs w:val="24"/>
+        </w:rPr>
+        <w:t xml:space="preserve">To see if there was any significant impacts on the mortality rate. It is worth noting that with such a small p-value with chi square test the results could be due to random chance and not due to statistical significance. </w:t>
+      </w:r>
+    </w:p>
+    <w:p>
+      <w:pPr>
+        <w:rPr>
+          <w:rFonts w:ascii="Times New Roman" w:hAnsi="Times New Roman" w:cs="Times New Roman"/>
+          <w:sz w:val="24"/>
+          <w:szCs w:val="24"/>
+        </w:rPr>
+      </w:pPr>
+    </w:p>
+    <w:p>
+      <w:pPr>
+        <w:rPr>
+          <w:rFonts w:ascii="Times New Roman" w:hAnsi="Times New Roman" w:cs="Times New Roman"/>
+          <w:sz w:val="24"/>
+          <w:szCs w:val="24"/>
+        </w:rPr>
+      </w:pPr>
+    </w:p>
+    <w:p>
+      <w:pPr>
+        <w:rPr>
+          <w:rFonts w:ascii="Times New Roman" w:hAnsi="Times New Roman" w:cs="Times New Roman"/>
+          <w:sz w:val="24"/>
+          <w:szCs w:val="24"/>
+        </w:rPr>
+      </w:pPr>
+    </w:p>
+    <w:p>
+      <w:pPr>
+        <w:rPr>
+          <w:rFonts w:ascii="Times New Roman" w:hAnsi="Times New Roman" w:cs="Times New Roman"/>
+          <w:sz w:val="24"/>
+          <w:szCs w:val="24"/>
+        </w:rPr>
+      </w:pPr>
+    </w:p>
+    <w:p>
+      <w:pPr>
+        <w:rPr>
+          <w:rFonts w:ascii="Times New Roman" w:hAnsi="Times New Roman" w:cs="Times New Roman"/>
+          <w:sz w:val="24"/>
+          <w:szCs w:val="24"/>
+        </w:rPr>
+      </w:pPr>
+    </w:p>
+    <w:p>
+      <w:pPr>
+        <w:rPr>
+          <w:rFonts w:ascii="Times New Roman" w:hAnsi="Times New Roman" w:cs="Times New Roman"/>
+          <w:sz w:val="24"/>
+          <w:szCs w:val="24"/>
+        </w:rPr>
+      </w:pPr>
+    </w:p>
+    <w:p>
+      <w:pPr>
+        <w:rPr>
+          <w:rFonts w:ascii="Times New Roman" w:hAnsi="Times New Roman" w:cs="Times New Roman"/>
+          <w:sz w:val="24"/>
+          <w:szCs w:val="24"/>
+        </w:rPr>
+      </w:pPr>
+    </w:p>
+    <w:p>
+      <w:pPr>
+        <w:rPr>
+          <w:rFonts w:ascii="Times New Roman" w:hAnsi="Times New Roman" w:cs="Times New Roman"/>
+          <w:sz w:val="24"/>
+          <w:szCs w:val="24"/>
+        </w:rPr>
+      </w:pPr>
+      <w:r>
+        <w:rPr>
+          <w:rFonts w:ascii="Times New Roman" w:hAnsi="Times New Roman" w:cs="Times New Roman"/>
+          <w:sz w:val="24"/>
+          <w:szCs w:val="24"/>
+        </w:rPr>
+        <w:t>*code notes before you start this section</w:t>
       </w:r>
     </w:p>
     <w:p>
@@ -601,12 +1614,16 @@
         <w:rPr>
           <w:rFonts w:ascii="Times New Roman" w:hAnsi="Times New Roman" w:cs="Times New Roman"/>
           <w:strike/>
+          <w:sz w:val="24"/>
+          <w:szCs w:val="24"/>
         </w:rPr>
       </w:pPr>
       <w:r>
         <w:rPr>
           <w:rFonts w:ascii="Times New Roman" w:hAnsi="Times New Roman" w:cs="Times New Roman"/>
           <w:strike/>
+          <w:sz w:val="24"/>
+          <w:szCs w:val="24"/>
         </w:rPr>
         <w:t>Clean up visual analysis (basically combine the charts and make the charts look the same)</w:t>
       </w:r>
@@ -616,12 +1633,16 @@
         <w:rPr>
           <w:rFonts w:ascii="Times New Roman" w:hAnsi="Times New Roman" w:cs="Times New Roman"/>
           <w:strike/>
+          <w:sz w:val="24"/>
+          <w:szCs w:val="24"/>
         </w:rPr>
       </w:pPr>
       <w:r>
         <w:rPr>
           <w:rFonts w:ascii="Times New Roman" w:hAnsi="Times New Roman" w:cs="Times New Roman"/>
           <w:strike/>
+          <w:sz w:val="24"/>
+          <w:szCs w:val="24"/>
         </w:rPr>
         <w:t xml:space="preserve">Clean up </w:t>
       </w:r>
@@ -630,6 +1651,8 @@
         <w:rPr>
           <w:rFonts w:ascii="Times New Roman" w:hAnsi="Times New Roman" w:cs="Times New Roman"/>
           <w:strike/>
+          <w:sz w:val="24"/>
+          <w:szCs w:val="24"/>
         </w:rPr>
         <w:t>zscore</w:t>
       </w:r>
@@ -638,69 +1661,65 @@
         <w:rPr>
           <w:rFonts w:ascii="Times New Roman" w:hAnsi="Times New Roman" w:cs="Times New Roman"/>
           <w:strike/>
-        </w:rPr>
-        <w:t xml:space="preserve">. This is just making it use the right dataset and not the overall </w:t>
-      </w:r>
-      <w:proofErr w:type="gramStart"/>
-      <w:r>
+          <w:sz w:val="24"/>
+          <w:szCs w:val="24"/>
+        </w:rPr>
+        <w:t>. This is just making it use the right dataset and not the overall dataset</w:t>
+      </w:r>
+    </w:p>
+    <w:p>
+      <w:pPr>
         <w:rPr>
           <w:rFonts w:ascii="Times New Roman" w:hAnsi="Times New Roman" w:cs="Times New Roman"/>
           <w:strike/>
-        </w:rPr>
-        <w:t>dataset</w:t>
-      </w:r>
-      <w:proofErr w:type="gramEnd"/>
-    </w:p>
-    <w:p>
-      <w:pPr>
+          <w:sz w:val="24"/>
+          <w:szCs w:val="24"/>
+        </w:rPr>
+      </w:pPr>
+      <w:r>
         <w:rPr>
           <w:rFonts w:ascii="Times New Roman" w:hAnsi="Times New Roman" w:cs="Times New Roman"/>
           <w:strike/>
-        </w:rPr>
-      </w:pPr>
-      <w:r>
+          <w:sz w:val="24"/>
+          <w:szCs w:val="24"/>
+        </w:rPr>
+        <w:t xml:space="preserve">Prove you have a normal distribution with a histogram and line with it. </w:t>
+      </w:r>
+    </w:p>
+    <w:p>
+      <w:pPr>
         <w:rPr>
           <w:rFonts w:ascii="Times New Roman" w:hAnsi="Times New Roman" w:cs="Times New Roman"/>
           <w:strike/>
-        </w:rPr>
-        <w:t xml:space="preserve">Prove you have a normal distribution with a histogram and line with it. </w:t>
-      </w:r>
-    </w:p>
-    <w:p>
-      <w:pPr>
+          <w:sz w:val="24"/>
+          <w:szCs w:val="24"/>
+        </w:rPr>
+      </w:pPr>
+      <w:r>
         <w:rPr>
           <w:rFonts w:ascii="Times New Roman" w:hAnsi="Times New Roman" w:cs="Times New Roman"/>
           <w:strike/>
-        </w:rPr>
-      </w:pPr>
-      <w:r>
+          <w:sz w:val="24"/>
+          <w:szCs w:val="24"/>
+        </w:rPr>
+        <w:t>Look through all modules and see what your missing</w:t>
+      </w:r>
+    </w:p>
+    <w:p>
+      <w:pPr>
         <w:rPr>
           <w:rFonts w:ascii="Times New Roman" w:hAnsi="Times New Roman" w:cs="Times New Roman"/>
           <w:strike/>
-        </w:rPr>
-        <w:t xml:space="preserve">Look through all modules and see what your </w:t>
-      </w:r>
-      <w:proofErr w:type="gramStart"/>
+          <w:sz w:val="24"/>
+          <w:szCs w:val="24"/>
+        </w:rPr>
+      </w:pPr>
       <w:r>
         <w:rPr>
           <w:rFonts w:ascii="Times New Roman" w:hAnsi="Times New Roman" w:cs="Times New Roman"/>
           <w:strike/>
-        </w:rPr>
-        <w:t>missing</w:t>
-      </w:r>
-      <w:proofErr w:type="gramEnd"/>
-    </w:p>
-    <w:p>
-      <w:pPr>
-        <w:rPr>
-          <w:rFonts w:ascii="Times New Roman" w:hAnsi="Times New Roman" w:cs="Times New Roman"/>
-          <w:strike/>
-        </w:rPr>
-      </w:pPr>
-      <w:r>
-        <w:rPr>
-          <w:rFonts w:ascii="Times New Roman" w:hAnsi="Times New Roman" w:cs="Times New Roman"/>
-          <w:strike/>
+          <w:sz w:val="24"/>
+          <w:szCs w:val="24"/>
         </w:rPr>
         <w:tab/>
         <w:t>Histogram with line curve</w:t>
@@ -711,44 +1730,36 @@
         <w:rPr>
           <w:rFonts w:ascii="Times New Roman" w:hAnsi="Times New Roman" w:cs="Times New Roman"/>
           <w:strike/>
+          <w:sz w:val="24"/>
+          <w:szCs w:val="24"/>
         </w:rPr>
       </w:pPr>
       <w:r>
         <w:rPr>
           <w:rFonts w:ascii="Times New Roman" w:hAnsi="Times New Roman" w:cs="Times New Roman"/>
           <w:strike/>
+          <w:sz w:val="24"/>
+          <w:szCs w:val="24"/>
         </w:rPr>
         <w:tab/>
-        <w:t xml:space="preserve">5 number summary (Kinda did with IQR) </w:t>
-      </w:r>
-      <w:proofErr w:type="gramStart"/>
-      <w:r>
+        <w:t>5 number summary (Kinda did with IQR) (.describe)</w:t>
+      </w:r>
+    </w:p>
+    <w:p>
+      <w:pPr>
         <w:rPr>
           <w:rFonts w:ascii="Times New Roman" w:hAnsi="Times New Roman" w:cs="Times New Roman"/>
           <w:strike/>
-        </w:rPr>
-        <w:t>(.describe</w:t>
-      </w:r>
-      <w:proofErr w:type="gramEnd"/>
+          <w:sz w:val="24"/>
+          <w:szCs w:val="24"/>
+        </w:rPr>
+      </w:pPr>
       <w:r>
         <w:rPr>
           <w:rFonts w:ascii="Times New Roman" w:hAnsi="Times New Roman" w:cs="Times New Roman"/>
           <w:strike/>
-        </w:rPr>
-        <w:t>)</w:t>
-      </w:r>
-    </w:p>
-    <w:p>
-      <w:pPr>
-        <w:rPr>
-          <w:rFonts w:ascii="Times New Roman" w:hAnsi="Times New Roman" w:cs="Times New Roman"/>
-          <w:strike/>
-        </w:rPr>
-      </w:pPr>
-      <w:r>
-        <w:rPr>
-          <w:rFonts w:ascii="Times New Roman" w:hAnsi="Times New Roman" w:cs="Times New Roman"/>
-          <w:strike/>
+          <w:sz w:val="24"/>
+          <w:szCs w:val="24"/>
         </w:rPr>
         <w:tab/>
         <w:t>Confidence interval (</w:t>
@@ -758,6 +1769,8 @@
         <w:rPr>
           <w:rFonts w:ascii="Times New Roman" w:hAnsi="Times New Roman" w:cs="Times New Roman"/>
           <w:strike/>
+          <w:sz w:val="24"/>
+          <w:szCs w:val="24"/>
         </w:rPr>
         <w:t>kinda</w:t>
       </w:r>
@@ -766,6 +1779,8 @@
         <w:rPr>
           <w:rFonts w:ascii="Times New Roman" w:hAnsi="Times New Roman" w:cs="Times New Roman"/>
           <w:strike/>
+          <w:sz w:val="24"/>
+          <w:szCs w:val="24"/>
         </w:rPr>
         <w:t xml:space="preserve"> did with </w:t>
       </w:r>
@@ -774,6 +1789,8 @@
         <w:rPr>
           <w:rFonts w:ascii="Times New Roman" w:hAnsi="Times New Roman" w:cs="Times New Roman"/>
           <w:strike/>
+          <w:sz w:val="24"/>
+          <w:szCs w:val="24"/>
         </w:rPr>
         <w:t>zscore</w:t>
       </w:r>
@@ -782,6 +1799,8 @@
         <w:rPr>
           <w:rFonts w:ascii="Times New Roman" w:hAnsi="Times New Roman" w:cs="Times New Roman"/>
           <w:strike/>
+          <w:sz w:val="24"/>
+          <w:szCs w:val="24"/>
         </w:rPr>
         <w:t>)</w:t>
       </w:r>
@@ -789,6 +1808,8 @@
         <w:rPr>
           <w:rFonts w:ascii="Times New Roman" w:hAnsi="Times New Roman" w:cs="Times New Roman"/>
           <w:strike/>
+          <w:sz w:val="24"/>
+          <w:szCs w:val="24"/>
         </w:rPr>
         <w:t xml:space="preserve"> (Did with OLS .025 - .975)</w:t>
       </w:r>
@@ -797,18 +1818,24 @@
       <w:pPr>
         <w:rPr>
           <w:rFonts w:ascii="Times New Roman" w:hAnsi="Times New Roman" w:cs="Times New Roman"/>
-        </w:rPr>
-      </w:pPr>
-    </w:p>
-    <w:p>
-      <w:pPr>
-        <w:rPr>
-          <w:rFonts w:ascii="Times New Roman" w:hAnsi="Times New Roman" w:cs="Times New Roman"/>
-        </w:rPr>
-      </w:pPr>
-      <w:r>
-        <w:rPr>
-          <w:rFonts w:ascii="Times New Roman" w:hAnsi="Times New Roman" w:cs="Times New Roman"/>
+          <w:sz w:val="24"/>
+          <w:szCs w:val="24"/>
+        </w:rPr>
+      </w:pPr>
+    </w:p>
+    <w:p>
+      <w:pPr>
+        <w:rPr>
+          <w:rFonts w:ascii="Times New Roman" w:hAnsi="Times New Roman" w:cs="Times New Roman"/>
+          <w:sz w:val="24"/>
+          <w:szCs w:val="24"/>
+        </w:rPr>
+      </w:pPr>
+      <w:r>
+        <w:rPr>
+          <w:rFonts w:ascii="Times New Roman" w:hAnsi="Times New Roman" w:cs="Times New Roman"/>
+          <w:sz w:val="24"/>
+          <w:szCs w:val="24"/>
         </w:rPr>
         <w:t>Model Selection</w:t>
       </w:r>
@@ -817,11 +1844,15 @@
       <w:pPr>
         <w:rPr>
           <w:rFonts w:ascii="Times New Roman" w:hAnsi="Times New Roman" w:cs="Times New Roman"/>
-        </w:rPr>
-      </w:pPr>
-      <w:r>
-        <w:rPr>
-          <w:rFonts w:ascii="Times New Roman" w:hAnsi="Times New Roman" w:cs="Times New Roman"/>
+          <w:sz w:val="24"/>
+          <w:szCs w:val="24"/>
+        </w:rPr>
+      </w:pPr>
+      <w:r>
+        <w:rPr>
+          <w:rFonts w:ascii="Times New Roman" w:hAnsi="Times New Roman" w:cs="Times New Roman"/>
+          <w:sz w:val="24"/>
+          <w:szCs w:val="24"/>
         </w:rPr>
         <w:t>Model Analysis</w:t>
       </w:r>
@@ -830,11 +1861,15 @@
       <w:pPr>
         <w:rPr>
           <w:rFonts w:ascii="Times New Roman" w:hAnsi="Times New Roman" w:cs="Times New Roman"/>
-        </w:rPr>
-      </w:pPr>
-      <w:r>
-        <w:rPr>
-          <w:rFonts w:ascii="Times New Roman" w:hAnsi="Times New Roman" w:cs="Times New Roman"/>
+          <w:sz w:val="24"/>
+          <w:szCs w:val="24"/>
+        </w:rPr>
+      </w:pPr>
+      <w:r>
+        <w:rPr>
+          <w:rFonts w:ascii="Times New Roman" w:hAnsi="Times New Roman" w:cs="Times New Roman"/>
+          <w:sz w:val="24"/>
+          <w:szCs w:val="24"/>
         </w:rPr>
         <w:t>Conclusion and Recommendations.</w:t>
       </w:r>
@@ -865,7 +1900,7 @@
           <w:rFonts w:ascii="Times New Roman" w:hAnsi="Times New Roman" w:cs="Times New Roman"/>
         </w:rPr>
       </w:pPr>
-      <w:hyperlink r:id="rId4" w:history="1">
+      <w:hyperlink r:id="rId10" w:history="1">
         <w:r>
           <w:rPr>
             <w:rStyle w:val="Hyperlink"/>
@@ -921,7 +1956,7 @@
           <w:rFonts w:ascii="Times New Roman" w:hAnsi="Times New Roman" w:cs="Times New Roman"/>
         </w:rPr>
       </w:pPr>
-      <w:hyperlink r:id="rId5" w:history="1">
+      <w:hyperlink r:id="rId11" w:history="1">
         <w:r>
           <w:rPr>
             <w:rStyle w:val="Hyperlink"/>
@@ -937,7 +1972,7 @@
           <w:rFonts w:ascii="Times New Roman" w:hAnsi="Times New Roman" w:cs="Times New Roman"/>
         </w:rPr>
       </w:pPr>
-      <w:hyperlink r:id="rId6" w:anchor="4" w:history="1">
+      <w:hyperlink r:id="rId12" w:anchor="4" w:history="1">
         <w:r>
           <w:rPr>
             <w:rStyle w:val="Hyperlink"/>
@@ -953,7 +1988,7 @@
           <w:rFonts w:ascii="Times New Roman" w:hAnsi="Times New Roman" w:cs="Times New Roman"/>
         </w:rPr>
       </w:pPr>
-      <w:hyperlink r:id="rId7" w:history="1">
+      <w:hyperlink r:id="rId13" w:history="1">
         <w:r>
           <w:rPr>
             <w:rStyle w:val="Hyperlink"/>

</xml_diff>